<commit_message>
new astah diagram after changes, changed code and report
</commit_message>
<xml_diff>
--- a/JabberPoint Refactoring.docx
+++ b/JabberPoint Refactoring.docx
@@ -7,8 +7,13 @@
         <w:pStyle w:val="Title"/>
         <w:jc w:val="center"/>
       </w:pPr>
-      <w:r>
-        <w:t>JabberPoint Refactoring</w:t>
+      <w:proofErr w:type="spellStart"/>
+      <w:r>
+        <w:t>JabberPoint</w:t>
+      </w:r>
+      <w:proofErr w:type="spellEnd"/>
+      <w:r>
+        <w:t xml:space="preserve"> Refactoring</w:t>
       </w:r>
     </w:p>
     <w:p/>
@@ -16,9 +21,11 @@
       <w:pPr>
         <w:pStyle w:val="Heading1"/>
       </w:pPr>
+      <w:proofErr w:type="spellStart"/>
       <w:r>
         <w:t>AboutBox</w:t>
       </w:r>
+      <w:proofErr w:type="spellEnd"/>
     </w:p>
     <w:p>
       <w:r>
@@ -34,28 +41,41 @@
         <w:t>Accessor</w:t>
       </w:r>
     </w:p>
+    <w:p>
+      <w:r>
+        <w:t>Changed to an interface due to the constructor not being used in any way</w:t>
+      </w:r>
+      <w:r>
+        <w:t xml:space="preserve">. Removed </w:t>
+      </w:r>
+      <w:r>
+        <w:t>“abstract” from the methods</w:t>
+      </w:r>
+      <w:r>
+        <w:t xml:space="preserve">. Removed two static fields, because they weren’t used. </w:t>
+      </w:r>
+    </w:p>
     <w:p/>
     <w:p>
       <w:pPr>
         <w:pStyle w:val="Heading1"/>
       </w:pPr>
+      <w:proofErr w:type="spellStart"/>
       <w:r>
         <w:t>BitmapItem</w:t>
       </w:r>
-    </w:p>
-    <w:p>
-      <w:r>
-        <w:t>Nothing to change</w:t>
-      </w:r>
+      <w:proofErr w:type="spellEnd"/>
     </w:p>
     <w:p/>
     <w:p>
       <w:pPr>
         <w:pStyle w:val="Heading1"/>
       </w:pPr>
+      <w:proofErr w:type="spellStart"/>
       <w:r>
         <w:t>DemoPresentation</w:t>
       </w:r>
+      <w:proofErr w:type="spellEnd"/>
     </w:p>
     <w:p>
       <w:r>
@@ -69,20 +89,29 @@
           <w:i/>
           <w:iCs/>
         </w:rPr>
-        <w:t>String un</w:t>
-      </w:r>
+        <w:t xml:space="preserve">String </w:t>
+      </w:r>
+      <w:proofErr w:type="spellStart"/>
       <w:r>
         <w:rPr>
           <w:i/>
           <w:iCs/>
         </w:rPr>
-        <w:t>usedFilename</w:t>
+        <w:t>un</w:t>
       </w:r>
       <w:r>
         <w:rPr>
           <w:i/>
           <w:iCs/>
         </w:rPr>
+        <w:t>usedFilename</w:t>
+      </w:r>
+      <w:proofErr w:type="spellEnd"/>
+      <w:r>
+        <w:rPr>
+          <w:i/>
+          <w:iCs/>
+        </w:rPr>
         <w:t xml:space="preserve"> </w:t>
       </w:r>
     </w:p>
@@ -90,27 +119,33 @@
       <w:pPr>
         <w:pStyle w:val="Heading1"/>
       </w:pPr>
+      <w:proofErr w:type="spellStart"/>
       <w:r>
         <w:t>JabberPoint</w:t>
       </w:r>
+      <w:proofErr w:type="spellEnd"/>
     </w:p>
     <w:p/>
     <w:p>
       <w:pPr>
         <w:pStyle w:val="Heading1"/>
       </w:pPr>
+      <w:proofErr w:type="spellStart"/>
       <w:r>
         <w:t>KeyController</w:t>
       </w:r>
+      <w:proofErr w:type="spellEnd"/>
     </w:p>
     <w:p/>
     <w:p>
       <w:pPr>
         <w:pStyle w:val="Heading1"/>
       </w:pPr>
+      <w:proofErr w:type="spellStart"/>
       <w:r>
         <w:t>MenuController</w:t>
       </w:r>
+      <w:proofErr w:type="spellEnd"/>
     </w:p>
     <w:p>
       <w:r>
@@ -119,12 +154,35 @@
       <w:r>
         <w:t xml:space="preserve">. Made </w:t>
       </w:r>
-      <w:r>
-        <w:t>menuItem, fileMenu, viewMenu</w:t>
-      </w:r>
-      <w:r>
-        <w:t>, helpMenu</w:t>
-      </w:r>
+      <w:proofErr w:type="spellStart"/>
+      <w:r>
+        <w:t>menuItem</w:t>
+      </w:r>
+      <w:proofErr w:type="spellEnd"/>
+      <w:r>
+        <w:t xml:space="preserve">, </w:t>
+      </w:r>
+      <w:proofErr w:type="spellStart"/>
+      <w:r>
+        <w:t>fileMenu</w:t>
+      </w:r>
+      <w:proofErr w:type="spellEnd"/>
+      <w:r>
+        <w:t xml:space="preserve">, </w:t>
+      </w:r>
+      <w:proofErr w:type="spellStart"/>
+      <w:r>
+        <w:t>viewMenu</w:t>
+      </w:r>
+      <w:proofErr w:type="spellEnd"/>
+      <w:r>
+        <w:t xml:space="preserve">, </w:t>
+      </w:r>
+      <w:proofErr w:type="spellStart"/>
+      <w:r>
+        <w:t>helpMenu</w:t>
+      </w:r>
+      <w:proofErr w:type="spellEnd"/>
       <w:r>
         <w:t xml:space="preserve"> private variables outside constructor.</w:t>
       </w:r>
@@ -168,11 +226,19 @@
         </w:rPr>
         <w:t xml:space="preserve">private static final long </w:t>
       </w:r>
+      <w:proofErr w:type="spellStart"/>
       <w:r>
         <w:rPr>
           <w:color w:val="D19A66"/>
         </w:rPr>
-        <w:t xml:space="preserve">serialVersionUID </w:t>
+        <w:t>serialVersionUID</w:t>
+      </w:r>
+      <w:proofErr w:type="spellEnd"/>
+      <w:r>
+        <w:rPr>
+          <w:color w:val="D19A66"/>
+        </w:rPr>
+        <w:t xml:space="preserve"> </w:t>
       </w:r>
       <w:r>
         <w:rPr>
@@ -180,6 +246,7 @@
         </w:rPr>
         <w:t xml:space="preserve">= </w:t>
       </w:r>
+      <w:proofErr w:type="gramStart"/>
       <w:r>
         <w:rPr>
           <w:color w:val="D19A66"/>
@@ -192,9 +259,53 @@
         </w:rPr>
         <w:t>;</w:t>
       </w:r>
+      <w:proofErr w:type="gramEnd"/>
     </w:p>
     <w:p/>
-    <w:p/>
+    <w:p>
+      <w:r>
+        <w:t xml:space="preserve">Function </w:t>
+      </w:r>
+      <w:proofErr w:type="spellStart"/>
+      <w:r>
+        <w:t>moveToSlide</w:t>
+      </w:r>
+      <w:proofErr w:type="spellEnd"/>
+      <w:r>
+        <w:t xml:space="preserve"> – added if statement to forbid from going to the slide number that doesn’t exist.</w:t>
+      </w:r>
+      <w:r>
+        <w:t xml:space="preserve"> </w:t>
+      </w:r>
+      <w:proofErr w:type="spellStart"/>
+      <w:r>
+        <w:t>Joption</w:t>
+      </w:r>
+      <w:proofErr w:type="spellEnd"/>
+      <w:r>
+        <w:t xml:space="preserve"> </w:t>
+      </w:r>
+      <w:r>
+        <w:t>gets the current slide,  then its parses it to the int and</w:t>
+      </w:r>
+      <w:r>
+        <w:t xml:space="preserve">  then I can prevent it from going over the </w:t>
+      </w:r>
+      <w:proofErr w:type="spellStart"/>
+      <w:r>
+        <w:t>A</w:t>
+      </w:r>
+      <w:r>
+        <w:t>rray</w:t>
+      </w:r>
+      <w:r>
+        <w:t>List</w:t>
+      </w:r>
+      <w:proofErr w:type="spellEnd"/>
+      <w:r>
+        <w:t xml:space="preserve"> size.</w:t>
+      </w:r>
+    </w:p>
     <w:p>
       <w:pPr>
         <w:pStyle w:val="Heading1"/>
@@ -203,12 +314,28 @@
         <w:t xml:space="preserve">Presentation </w:t>
       </w:r>
     </w:p>
-    <w:p/>
+    <w:p>
+      <w:r>
+        <w:t xml:space="preserve">Removed </w:t>
+      </w:r>
+      <w:r>
+        <w:t xml:space="preserve">object type in </w:t>
+      </w:r>
+      <w:proofErr w:type="spellStart"/>
+      <w:r>
+        <w:t>ArrayList</w:t>
+      </w:r>
+      <w:proofErr w:type="spellEnd"/>
+      <w:r>
+        <w:t xml:space="preserve"> in method clear().</w:t>
+      </w:r>
+    </w:p>
     <w:p>
       <w:pPr>
         <w:pStyle w:val="Heading1"/>
       </w:pPr>
       <w:r>
+        <w:lastRenderedPageBreak/>
         <w:t>Slide</w:t>
       </w:r>
     </w:p>
@@ -226,18 +353,28 @@
         </w:rPr>
         <w:t xml:space="preserve">public </w:t>
       </w:r>
+      <w:proofErr w:type="spellStart"/>
       <w:r>
         <w:rPr>
           <w:color w:val="92D69E"/>
         </w:rPr>
-        <w:t xml:space="preserve">SlideItem </w:t>
-      </w:r>
+        <w:t>SlideItem</w:t>
+      </w:r>
+      <w:proofErr w:type="spellEnd"/>
+      <w:r>
+        <w:rPr>
+          <w:color w:val="92D69E"/>
+        </w:rPr>
+        <w:t xml:space="preserve"> </w:t>
+      </w:r>
+      <w:proofErr w:type="spellStart"/>
       <w:r>
         <w:rPr>
           <w:color w:val="62BFFC"/>
         </w:rPr>
         <w:t>getSlideItem</w:t>
       </w:r>
+      <w:proofErr w:type="spellEnd"/>
       <w:r>
         <w:rPr>
           <w:color w:val="A6B2C0"/>
@@ -281,18 +418,21 @@
         </w:rPr>
         <w:t>(</w:t>
       </w:r>
+      <w:proofErr w:type="spellStart"/>
       <w:r>
         <w:rPr>
           <w:color w:val="92D69E"/>
         </w:rPr>
         <w:t>SlideItem</w:t>
       </w:r>
+      <w:proofErr w:type="spellEnd"/>
       <w:r>
         <w:rPr>
           <w:color w:val="A6B2C0"/>
         </w:rPr>
         <w:t>)</w:t>
       </w:r>
+      <w:proofErr w:type="spellStart"/>
       <w:r>
         <w:rPr>
           <w:color w:val="DE7C84"/>
@@ -311,6 +451,7 @@
         </w:rPr>
         <w:t>elementAt</w:t>
       </w:r>
+      <w:proofErr w:type="spellEnd"/>
       <w:r>
         <w:rPr>
           <w:color w:val="A6B2C0"/>
@@ -350,12 +491,6 @@
     </w:p>
     <w:p>
       <w:r>
-        <w:lastRenderedPageBreak/>
-        <w:t>|</w:t>
-      </w:r>
-    </w:p>
-    <w:p>
-      <w:r>
         <w:t>\/</w:t>
       </w:r>
     </w:p>
@@ -373,18 +508,28 @@
         </w:rPr>
         <w:t xml:space="preserve">public </w:t>
       </w:r>
+      <w:proofErr w:type="spellStart"/>
       <w:r>
         <w:rPr>
           <w:color w:val="92D69E"/>
         </w:rPr>
-        <w:t xml:space="preserve">SlideItem </w:t>
-      </w:r>
+        <w:t>SlideItem</w:t>
+      </w:r>
+      <w:proofErr w:type="spellEnd"/>
+      <w:r>
+        <w:rPr>
+          <w:color w:val="92D69E"/>
+        </w:rPr>
+        <w:t xml:space="preserve"> </w:t>
+      </w:r>
+      <w:proofErr w:type="spellStart"/>
       <w:r>
         <w:rPr>
           <w:color w:val="62BFFC"/>
         </w:rPr>
         <w:t>getSlideItem</w:t>
       </w:r>
+      <w:proofErr w:type="spellEnd"/>
       <w:r>
         <w:rPr>
           <w:color w:val="A6B2C0"/>
@@ -422,6 +567,7 @@
         </w:rPr>
         <w:t xml:space="preserve">return </w:t>
       </w:r>
+      <w:proofErr w:type="spellStart"/>
       <w:r>
         <w:rPr>
           <w:color w:val="DE7C84"/>
@@ -440,6 +586,7 @@
         </w:rPr>
         <w:t>elementAt</w:t>
       </w:r>
+      <w:proofErr w:type="spellEnd"/>
       <w:r>
         <w:rPr>
           <w:color w:val="A6B2C0"/>
@@ -468,17 +615,456 @@
     </w:p>
     <w:p/>
     <w:p>
+      <w:r>
+        <w:t xml:space="preserve">Removed </w:t>
+      </w:r>
+      <w:r>
+        <w:t>Vector object type from a constructor</w:t>
+      </w:r>
+    </w:p>
+    <w:p>
+      <w:pPr>
+        <w:pStyle w:val="HTMLPreformatted"/>
+        <w:shd w:val="clear" w:color="auto" w:fill="303845"/>
+        <w:rPr>
+          <w:color w:val="ABB2BF"/>
+        </w:rPr>
+      </w:pPr>
+      <w:r>
+        <w:rPr>
+          <w:color w:val="C792EA"/>
+        </w:rPr>
+        <w:t xml:space="preserve">public </w:t>
+      </w:r>
+      <w:r>
+        <w:rPr>
+          <w:color w:val="62BFFC"/>
+        </w:rPr>
+        <w:t>Slide</w:t>
+      </w:r>
+      <w:r>
+        <w:rPr>
+          <w:color w:val="A6B2C0"/>
+        </w:rPr>
+        <w:t>() {</w:t>
+      </w:r>
+      <w:r>
+        <w:rPr>
+          <w:color w:val="A6B2C0"/>
+        </w:rPr>
+        <w:br/>
+        <w:t xml:space="preserve">   </w:t>
+      </w:r>
+      <w:r>
+        <w:rPr>
+          <w:color w:val="DE7C84"/>
+        </w:rPr>
+        <w:t xml:space="preserve">items </w:t>
+      </w:r>
+      <w:r>
+        <w:rPr>
+          <w:color w:val="A6B2C0"/>
+        </w:rPr>
+        <w:t xml:space="preserve">= </w:t>
+      </w:r>
+      <w:r>
+        <w:rPr>
+          <w:color w:val="C792EA"/>
+        </w:rPr>
+        <w:t xml:space="preserve">new </w:t>
+      </w:r>
+      <w:r>
+        <w:rPr>
+          <w:color w:val="62BFFC"/>
+        </w:rPr>
+        <w:t>Vector</w:t>
+      </w:r>
+      <w:r>
+        <w:rPr>
+          <w:color w:val="A6B2C0"/>
+        </w:rPr>
+        <w:t>&lt;</w:t>
+      </w:r>
+      <w:proofErr w:type="spellStart"/>
+      <w:r>
+        <w:rPr>
+          <w:color w:val="92D69E"/>
+        </w:rPr>
+        <w:t>SlideItem</w:t>
+      </w:r>
+      <w:proofErr w:type="spellEnd"/>
+      <w:r>
+        <w:rPr>
+          <w:color w:val="A6B2C0"/>
+        </w:rPr>
+        <w:t>&gt;();</w:t>
+      </w:r>
+      <w:r>
+        <w:rPr>
+          <w:color w:val="A6B2C0"/>
+        </w:rPr>
+        <w:br/>
+        <w:t>}</w:t>
+      </w:r>
+    </w:p>
+    <w:p>
+      <w:r>
+        <w:t>\/</w:t>
+      </w:r>
+    </w:p>
+    <w:p>
+      <w:pPr>
+        <w:pStyle w:val="HTMLPreformatted"/>
+        <w:shd w:val="clear" w:color="auto" w:fill="303845"/>
+        <w:rPr>
+          <w:color w:val="ABB2BF"/>
+        </w:rPr>
+      </w:pPr>
+      <w:r>
+        <w:rPr>
+          <w:color w:val="C792EA"/>
+        </w:rPr>
+        <w:t xml:space="preserve">public </w:t>
+      </w:r>
+      <w:r>
+        <w:rPr>
+          <w:color w:val="62BFFC"/>
+        </w:rPr>
+        <w:t>Slide</w:t>
+      </w:r>
+      <w:r>
+        <w:rPr>
+          <w:color w:val="A6B2C0"/>
+        </w:rPr>
+        <w:t>() {</w:t>
+      </w:r>
+      <w:r>
+        <w:rPr>
+          <w:color w:val="A6B2C0"/>
+        </w:rPr>
+        <w:br/>
+        <w:t xml:space="preserve">   </w:t>
+      </w:r>
+      <w:r>
+        <w:rPr>
+          <w:color w:val="DE7C84"/>
+        </w:rPr>
+        <w:t xml:space="preserve">items </w:t>
+      </w:r>
+      <w:r>
+        <w:rPr>
+          <w:color w:val="A6B2C0"/>
+        </w:rPr>
+        <w:t xml:space="preserve">= </w:t>
+      </w:r>
+      <w:r>
+        <w:rPr>
+          <w:color w:val="C792EA"/>
+        </w:rPr>
+        <w:t xml:space="preserve">new </w:t>
+      </w:r>
+      <w:r>
+        <w:rPr>
+          <w:color w:val="62BFFC"/>
+        </w:rPr>
+        <w:t>Vector</w:t>
+      </w:r>
+      <w:r>
+        <w:rPr>
+          <w:color w:val="A6B2C0"/>
+        </w:rPr>
+        <w:t>&lt;&gt;();</w:t>
+      </w:r>
+      <w:r>
+        <w:rPr>
+          <w:color w:val="A6B2C0"/>
+        </w:rPr>
+        <w:br/>
+        <w:t>}</w:t>
+      </w:r>
+    </w:p>
+    <w:p/>
+    <w:p>
+      <w:proofErr w:type="spellStart"/>
+      <w:r>
+        <w:t>getSideItem</w:t>
+      </w:r>
+      <w:proofErr w:type="spellEnd"/>
+      <w:r>
+        <w:t xml:space="preserve"> method can be removed since </w:t>
+      </w:r>
+      <w:r>
+        <w:t>it’s</w:t>
+      </w:r>
+      <w:r>
+        <w:t xml:space="preserve"> not being used.</w:t>
+      </w:r>
+    </w:p>
+    <w:p>
+      <w:pPr>
+        <w:pStyle w:val="HTMLPreformatted"/>
+        <w:shd w:val="clear" w:color="auto" w:fill="303845"/>
+        <w:rPr>
+          <w:color w:val="ABB2BF"/>
+        </w:rPr>
+      </w:pPr>
+      <w:r>
+        <w:rPr>
+          <w:color w:val="C792EA"/>
+        </w:rPr>
+        <w:t xml:space="preserve">public </w:t>
+      </w:r>
+      <w:proofErr w:type="spellStart"/>
+      <w:r>
+        <w:rPr>
+          <w:color w:val="92D69E"/>
+        </w:rPr>
+        <w:t>SlideItem</w:t>
+      </w:r>
+      <w:proofErr w:type="spellEnd"/>
+      <w:r>
+        <w:rPr>
+          <w:color w:val="92D69E"/>
+        </w:rPr>
+        <w:t xml:space="preserve"> </w:t>
+      </w:r>
+      <w:proofErr w:type="spellStart"/>
+      <w:r>
+        <w:rPr>
+          <w:color w:val="62BFFC"/>
+        </w:rPr>
+        <w:t>getSlideItem</w:t>
+      </w:r>
+      <w:proofErr w:type="spellEnd"/>
+      <w:r>
+        <w:rPr>
+          <w:color w:val="A6B2C0"/>
+        </w:rPr>
+        <w:t>(</w:t>
+      </w:r>
+      <w:r>
+        <w:rPr>
+          <w:color w:val="C792EA"/>
+        </w:rPr>
+        <w:t xml:space="preserve">int </w:t>
+      </w:r>
+      <w:r>
+        <w:rPr>
+          <w:color w:val="ABB2BF"/>
+        </w:rPr>
+        <w:t>number</w:t>
+      </w:r>
+      <w:r>
+        <w:rPr>
+          <w:color w:val="A6B2C0"/>
+        </w:rPr>
+        <w:t>) {</w:t>
+      </w:r>
+      <w:r>
+        <w:rPr>
+          <w:color w:val="A6B2C0"/>
+        </w:rPr>
+        <w:br/>
+        <w:t xml:space="preserve">   </w:t>
+      </w:r>
+      <w:r>
+        <w:rPr>
+          <w:color w:val="C792EA"/>
+        </w:rPr>
+        <w:t xml:space="preserve">return </w:t>
+      </w:r>
+      <w:proofErr w:type="spellStart"/>
+      <w:r>
+        <w:rPr>
+          <w:color w:val="DE7C84"/>
+        </w:rPr>
+        <w:t>items</w:t>
+      </w:r>
+      <w:r>
+        <w:rPr>
+          <w:color w:val="A6B2C0"/>
+        </w:rPr>
+        <w:t>.</w:t>
+      </w:r>
+      <w:r>
+        <w:rPr>
+          <w:color w:val="62BFFC"/>
+        </w:rPr>
+        <w:t>elementAt</w:t>
+      </w:r>
+      <w:proofErr w:type="spellEnd"/>
+      <w:r>
+        <w:rPr>
+          <w:color w:val="A6B2C0"/>
+        </w:rPr>
+        <w:t>(</w:t>
+      </w:r>
+      <w:r>
+        <w:rPr>
+          <w:color w:val="ABB2BF"/>
+        </w:rPr>
+        <w:t>number</w:t>
+      </w:r>
+      <w:r>
+        <w:rPr>
+          <w:color w:val="A6B2C0"/>
+        </w:rPr>
+        <w:t>);</w:t>
+      </w:r>
+      <w:r>
+        <w:rPr>
+          <w:color w:val="A6B2C0"/>
+        </w:rPr>
+        <w:br/>
+        <w:t>}</w:t>
+      </w:r>
+    </w:p>
+    <w:p/>
+    <w:p>
+      <w:r>
+        <w:t>Doubled method name</w:t>
+      </w:r>
+      <w:r>
+        <w:t xml:space="preserve">. Changed one to </w:t>
+      </w:r>
+      <w:proofErr w:type="spellStart"/>
+      <w:r>
+        <w:t>addSlideItem</w:t>
+      </w:r>
+      <w:proofErr w:type="spellEnd"/>
+      <w:r>
+        <w:t>().</w:t>
+      </w:r>
+      <w:r>
+        <w:t xml:space="preserve"> Changed few depending on it methods</w:t>
+      </w:r>
+      <w:r>
+        <w:t>.</w:t>
+      </w:r>
+    </w:p>
+    <w:p>
+      <w:pPr>
+        <w:pStyle w:val="HTMLPreformatted"/>
+        <w:shd w:val="clear" w:color="auto" w:fill="303845"/>
+        <w:rPr>
+          <w:color w:val="ABB2BF"/>
+        </w:rPr>
+      </w:pPr>
+      <w:r>
+        <w:rPr>
+          <w:color w:val="C792EA"/>
+        </w:rPr>
+        <w:t xml:space="preserve">public void </w:t>
+      </w:r>
+      <w:proofErr w:type="spellStart"/>
+      <w:r>
+        <w:rPr>
+          <w:color w:val="62BFFC"/>
+        </w:rPr>
+        <w:t>addSlideItem</w:t>
+      </w:r>
+      <w:proofErr w:type="spellEnd"/>
+      <w:r>
+        <w:rPr>
+          <w:color w:val="A6B2C0"/>
+        </w:rPr>
+        <w:t>(</w:t>
+      </w:r>
+      <w:proofErr w:type="spellStart"/>
+      <w:r>
+        <w:rPr>
+          <w:color w:val="92D69E"/>
+        </w:rPr>
+        <w:t>SlideItem</w:t>
+      </w:r>
+      <w:proofErr w:type="spellEnd"/>
+      <w:r>
+        <w:rPr>
+          <w:color w:val="92D69E"/>
+        </w:rPr>
+        <w:t xml:space="preserve"> </w:t>
+      </w:r>
+      <w:proofErr w:type="spellStart"/>
+      <w:r>
+        <w:rPr>
+          <w:color w:val="ABB2BF"/>
+        </w:rPr>
+        <w:t>anItem</w:t>
+      </w:r>
+      <w:proofErr w:type="spellEnd"/>
+      <w:r>
+        <w:rPr>
+          <w:color w:val="A6B2C0"/>
+        </w:rPr>
+        <w:t>) {</w:t>
+      </w:r>
+      <w:r>
+        <w:rPr>
+          <w:color w:val="A6B2C0"/>
+        </w:rPr>
+        <w:br/>
+        <w:t xml:space="preserve">   </w:t>
+      </w:r>
+      <w:proofErr w:type="spellStart"/>
+      <w:r>
+        <w:rPr>
+          <w:color w:val="DE7C84"/>
+        </w:rPr>
+        <w:t>items</w:t>
+      </w:r>
+      <w:r>
+        <w:rPr>
+          <w:color w:val="A6B2C0"/>
+        </w:rPr>
+        <w:t>.</w:t>
+      </w:r>
+      <w:r>
+        <w:rPr>
+          <w:color w:val="62BFFC"/>
+        </w:rPr>
+        <w:t>addElement</w:t>
+      </w:r>
+      <w:proofErr w:type="spellEnd"/>
+      <w:r>
+        <w:rPr>
+          <w:color w:val="A6B2C0"/>
+        </w:rPr>
+        <w:t>(</w:t>
+      </w:r>
+      <w:proofErr w:type="spellStart"/>
+      <w:r>
+        <w:rPr>
+          <w:color w:val="ABB2BF"/>
+        </w:rPr>
+        <w:t>anItem</w:t>
+      </w:r>
+      <w:proofErr w:type="spellEnd"/>
+      <w:r>
+        <w:rPr>
+          <w:color w:val="A6B2C0"/>
+        </w:rPr>
+        <w:t>);</w:t>
+      </w:r>
+      <w:r>
+        <w:rPr>
+          <w:color w:val="A6B2C0"/>
+        </w:rPr>
+        <w:br/>
+        <w:t>}</w:t>
+      </w:r>
+    </w:p>
+    <w:p/>
+    <w:p>
       <w:pPr>
         <w:pStyle w:val="Heading1"/>
       </w:pPr>
+      <w:proofErr w:type="spellStart"/>
       <w:r>
         <w:t>SlideItem</w:t>
       </w:r>
-    </w:p>
-    <w:p>
-      <w:r>
-        <w:t>//</w:t>
-      </w:r>
+      <w:proofErr w:type="spellEnd"/>
+    </w:p>
+    <w:p>
       <w:r>
         <w:t xml:space="preserve">Removed second constructor </w:t>
       </w:r>
@@ -533,6 +1119,7 @@
         </w:rPr>
         <w:t xml:space="preserve">public </w:t>
       </w:r>
+      <w:proofErr w:type="spellStart"/>
       <w:r>
         <w:rPr>
           <w:rFonts w:ascii="Courier New" w:eastAsia="Times New Roman" w:hAnsi="Courier New" w:cs="Courier New"/>
@@ -542,6 +1129,7 @@
         </w:rPr>
         <w:t>SlideItem</w:t>
       </w:r>
+      <w:proofErr w:type="spellEnd"/>
       <w:r>
         <w:rPr>
           <w:rFonts w:ascii="Courier New" w:eastAsia="Times New Roman" w:hAnsi="Courier New" w:cs="Courier New"/>
@@ -614,9 +1202,11 @@
       <w:pPr>
         <w:pStyle w:val="Heading1"/>
       </w:pPr>
+      <w:proofErr w:type="spellStart"/>
       <w:r>
         <w:t>SlideViewerComponent</w:t>
       </w:r>
+      <w:proofErr w:type="spellEnd"/>
     </w:p>
     <w:p>
       <w:r>
@@ -640,11 +1230,19 @@
         </w:rPr>
         <w:t xml:space="preserve">private static final long </w:t>
       </w:r>
+      <w:proofErr w:type="spellStart"/>
       <w:r>
         <w:rPr>
           <w:color w:val="D19A66"/>
         </w:rPr>
-        <w:t xml:space="preserve">serialVersionUID </w:t>
+        <w:t>serialVersionUID</w:t>
+      </w:r>
+      <w:proofErr w:type="spellEnd"/>
+      <w:r>
+        <w:rPr>
+          <w:color w:val="D19A66"/>
+        </w:rPr>
+        <w:t xml:space="preserve"> </w:t>
       </w:r>
       <w:r>
         <w:rPr>
@@ -652,6 +1250,7 @@
         </w:rPr>
         <w:t xml:space="preserve">= </w:t>
       </w:r>
+      <w:proofErr w:type="gramStart"/>
       <w:r>
         <w:rPr>
           <w:color w:val="D19A66"/>
@@ -664,11 +1263,196 @@
         </w:rPr>
         <w:t>;</w:t>
       </w:r>
+      <w:proofErr w:type="gramEnd"/>
     </w:p>
     <w:p/>
     <w:p/>
+    <w:p>
+      <w:pPr>
+        <w:pStyle w:val="Heading1"/>
+      </w:pPr>
+      <w:r>
+        <w:lastRenderedPageBreak/>
+        <w:t>Style</w:t>
+      </w:r>
+    </w:p>
+    <w:p>
+      <w:r>
+        <w:t>Variables didn’t have the access modifiers. Added them just in case (</w:t>
+      </w:r>
+      <w:r>
+        <w:t>y</w:t>
+      </w:r>
+      <w:r>
+        <w:t xml:space="preserve">es </w:t>
+      </w:r>
+      <w:r>
+        <w:t>color is very important component and needs to be protected)</w:t>
+      </w:r>
+      <w:r>
+        <w:t xml:space="preserve"> for limited access.</w:t>
+      </w:r>
+    </w:p>
+    <w:p>
+      <w:pPr>
+        <w:pStyle w:val="Heading1"/>
+      </w:pPr>
+    </w:p>
+    <w:p>
+      <w:pPr>
+        <w:pStyle w:val="Heading1"/>
+      </w:pPr>
+      <w:proofErr w:type="spellStart"/>
+      <w:r>
+        <w:t>TextItem</w:t>
+      </w:r>
+      <w:proofErr w:type="spellEnd"/>
+    </w:p>
+    <w:p>
+      <w:r>
+        <w:t>Removed second constructor because it was not being used.</w:t>
+      </w:r>
+    </w:p>
+    <w:p>
+      <w:pPr>
+        <w:pStyle w:val="HTMLPreformatted"/>
+        <w:shd w:val="clear" w:color="auto" w:fill="303845"/>
+        <w:rPr>
+          <w:color w:val="ABB2BF"/>
+        </w:rPr>
+      </w:pPr>
+      <w:r>
+        <w:rPr>
+          <w:color w:val="C792EA"/>
+        </w:rPr>
+        <w:t xml:space="preserve">public </w:t>
+      </w:r>
+      <w:proofErr w:type="spellStart"/>
+      <w:r>
+        <w:rPr>
+          <w:color w:val="62BFFC"/>
+        </w:rPr>
+        <w:t>TextItem</w:t>
+      </w:r>
+      <w:proofErr w:type="spellEnd"/>
+      <w:r>
+        <w:rPr>
+          <w:color w:val="A6B2C0"/>
+        </w:rPr>
+        <w:t>() {</w:t>
+      </w:r>
+      <w:r>
+        <w:rPr>
+          <w:color w:val="A6B2C0"/>
+        </w:rPr>
+        <w:br/>
+        <w:t xml:space="preserve">   </w:t>
+      </w:r>
+      <w:r>
+        <w:rPr>
+          <w:color w:val="C792EA"/>
+        </w:rPr>
+        <w:t>this</w:t>
+      </w:r>
+      <w:r>
+        <w:rPr>
+          <w:color w:val="A6B2C0"/>
+        </w:rPr>
+        <w:t>(</w:t>
+      </w:r>
+      <w:r>
+        <w:rPr>
+          <w:color w:val="D19A66"/>
+        </w:rPr>
+        <w:t>0</w:t>
+      </w:r>
+      <w:r>
+        <w:rPr>
+          <w:color w:val="A6B2C0"/>
+        </w:rPr>
+        <w:t xml:space="preserve">, </w:t>
+      </w:r>
+      <w:r>
+        <w:rPr>
+          <w:color w:val="D19A66"/>
+        </w:rPr>
+        <w:t>EMPTYTEXT</w:t>
+      </w:r>
+      <w:r>
+        <w:rPr>
+          <w:color w:val="A6B2C0"/>
+        </w:rPr>
+        <w:t>);</w:t>
+      </w:r>
+      <w:r>
+        <w:rPr>
+          <w:color w:val="A6B2C0"/>
+        </w:rPr>
+        <w:br/>
+        <w:t>}</w:t>
+      </w:r>
+    </w:p>
     <w:p/>
     <w:p>
+      <w:r>
+        <w:t>Removed variable. It wasn’t being used</w:t>
+      </w:r>
+    </w:p>
+    <w:p>
+      <w:pPr>
+        <w:pStyle w:val="HTMLPreformatted"/>
+        <w:shd w:val="clear" w:color="auto" w:fill="303845"/>
+        <w:rPr>
+          <w:color w:val="ABB2BF"/>
+        </w:rPr>
+      </w:pPr>
+      <w:r>
+        <w:rPr>
+          <w:color w:val="C792EA"/>
+        </w:rPr>
+        <w:t xml:space="preserve">private static final </w:t>
+      </w:r>
+      <w:r>
+        <w:rPr>
+          <w:color w:val="DBB979"/>
+        </w:rPr>
+        <w:t xml:space="preserve">String </w:t>
+      </w:r>
+      <w:r>
+        <w:rPr>
+          <w:color w:val="D19A66"/>
+        </w:rPr>
+        <w:t xml:space="preserve">EMPTYTEXT </w:t>
+      </w:r>
+      <w:r>
+        <w:rPr>
+          <w:color w:val="A6B2C0"/>
+        </w:rPr>
+        <w:t xml:space="preserve">= </w:t>
+      </w:r>
+      <w:r>
+        <w:rPr>
+          <w:color w:val="92D69E"/>
+        </w:rPr>
+        <w:t>"No Text Given</w:t>
+      </w:r>
+      <w:proofErr w:type="gramStart"/>
+      <w:r>
+        <w:rPr>
+          <w:color w:val="92D69E"/>
+        </w:rPr>
+        <w:t>"</w:t>
+      </w:r>
+      <w:r>
+        <w:rPr>
+          <w:color w:val="A6B2C0"/>
+        </w:rPr>
+        <w:t>;</w:t>
+      </w:r>
+      <w:proofErr w:type="gramEnd"/>
+    </w:p>
+    <w:p/>
+    <w:p>
       <w:pPr>
         <w:pStyle w:val="Heading1"/>
       </w:pPr>
@@ -680,41 +1464,62 @@
       <w:r>
         <w:t xml:space="preserve">Created </w:t>
       </w:r>
+      <w:proofErr w:type="spellStart"/>
       <w:r>
         <w:rPr>
           <w:i/>
           <w:iCs/>
         </w:rPr>
-        <w:t xml:space="preserve">MenuControlStatic </w:t>
-      </w:r>
-      <w:r>
-        <w:t xml:space="preserve">and </w:t>
-      </w:r>
+        <w:t>MenuControlStatic</w:t>
+      </w:r>
+      <w:proofErr w:type="spellEnd"/>
       <w:r>
         <w:rPr>
           <w:i/>
           <w:iCs/>
         </w:rPr>
-        <w:t xml:space="preserve">SlideViewerStatic </w:t>
-      </w:r>
+        <w:t xml:space="preserve"> </w:t>
+      </w:r>
+      <w:r>
+        <w:t xml:space="preserve">and </w:t>
+      </w:r>
+      <w:proofErr w:type="spellStart"/>
       <w:r>
         <w:rPr>
           <w:i/>
           <w:iCs/>
         </w:rPr>
+        <w:t>SlideViewerStatic</w:t>
+      </w:r>
+      <w:proofErr w:type="spellEnd"/>
+      <w:r>
+        <w:rPr>
+          <w:i/>
+          <w:iCs/>
+        </w:rPr>
         <w:t xml:space="preserve"> </w:t>
       </w:r>
       <w:r>
+        <w:rPr>
+          <w:i/>
+          <w:iCs/>
+        </w:rPr>
+        <w:t xml:space="preserve"> </w:t>
+      </w:r>
+      <w:r>
         <w:t xml:space="preserve">classes </w:t>
       </w:r>
       <w:r>
         <w:t xml:space="preserve">for data clumps with static variables </w:t>
       </w:r>
       <w:r>
-        <w:t>and separated them making the code more clea</w:t>
-      </w:r>
-      <w:r>
-        <w:t>n.</w:t>
+        <w:t xml:space="preserve">and separated them making the code </w:t>
+      </w:r>
+      <w:r>
+        <w:t>cleaner</w:t>
+      </w:r>
+      <w:r>
+        <w:t>.</w:t>
       </w:r>
     </w:p>
     <w:sectPr>

</xml_diff>

<commit_message>
dev created to change Presentation class
</commit_message>
<xml_diff>
--- a/JabberPoint Refactoring.docx
+++ b/JabberPoint Refactoring.docx
@@ -1445,12 +1445,6 @@
       </w:r>
       <w:r>
         <w:t>.</w:t>
-      </w:r>
-      <w:r>
-        <w:t xml:space="preserve"> (IntelliJ </w:t>
-      </w:r>
-      <w:r>
-        <w:t>popup)</w:t>
       </w:r>
     </w:p>
     <w:p>
@@ -1847,6 +1841,491 @@
       </w:r>
       <w:r>
         <w:t>.</w:t>
+      </w:r>
+    </w:p>
+    <w:p/>
+    <w:p/>
+    <w:p>
+      <w:pPr>
+        <w:pStyle w:val="Title"/>
+        <w:jc w:val="center"/>
+      </w:pPr>
+      <w:r>
+        <w:t>RESIT CODE CHANGES</w:t>
+      </w:r>
+    </w:p>
+    <w:p>
+      <w:pPr>
+        <w:jc w:val="center"/>
+      </w:pPr>
+      <w:r>
+        <w:t>Code placed below is an extension to the changes above and should be treated as one complete body</w:t>
+      </w:r>
+      <w:r>
+        <w:t>.</w:t>
+      </w:r>
+    </w:p>
+    <w:p>
+      <w:pPr>
+        <w:jc w:val="center"/>
+      </w:pPr>
+    </w:p>
+    <w:p>
+      <w:pPr>
+        <w:pStyle w:val="Heading1"/>
+      </w:pPr>
+      <w:r>
+        <w:t xml:space="preserve">XML Accessor </w:t>
+      </w:r>
+    </w:p>
+    <w:p>
+      <w:r>
+        <w:t xml:space="preserve">Has been split </w:t>
+      </w:r>
+      <w:r>
+        <w:t>to XMLAccessorSave and XMLAccessorLoad. Those changes also required to change few naming inconsistencies/</w:t>
+      </w:r>
+      <w:r>
+        <w:t>dependencies in other classes like:</w:t>
+      </w:r>
+    </w:p>
+    <w:p>
+      <w:pPr>
+        <w:pStyle w:val="HTMLPreformatted"/>
+        <w:shd w:val="clear" w:color="auto" w:fill="303845"/>
+        <w:rPr>
+          <w:color w:val="ABB2BF"/>
+        </w:rPr>
+      </w:pPr>
+      <w:r>
+        <w:rPr>
+          <w:color w:val="C792EA"/>
+        </w:rPr>
+        <w:t xml:space="preserve">public void </w:t>
+      </w:r>
+      <w:r>
+        <w:rPr>
+          <w:color w:val="62BFFC"/>
+        </w:rPr>
+        <w:t>actionPerformed</w:t>
+      </w:r>
+      <w:r>
+        <w:rPr>
+          <w:color w:val="A6B2C0"/>
+        </w:rPr>
+        <w:t>(</w:t>
+      </w:r>
+      <w:r>
+        <w:rPr>
+          <w:color w:val="DBB979"/>
+        </w:rPr>
+        <w:t xml:space="preserve">ActionEvent </w:t>
+      </w:r>
+      <w:r>
+        <w:rPr>
+          <w:color w:val="ABB2BF"/>
+        </w:rPr>
+        <w:t>e</w:t>
+      </w:r>
+      <w:r>
+        <w:rPr>
+          <w:color w:val="A6B2C0"/>
+        </w:rPr>
+        <w:t>) {</w:t>
+      </w:r>
+      <w:r>
+        <w:rPr>
+          <w:color w:val="A6B2C0"/>
+        </w:rPr>
+        <w:br/>
+        <w:t xml:space="preserve">   </w:t>
+      </w:r>
+      <w:r>
+        <w:rPr>
+          <w:color w:val="92D69E"/>
+        </w:rPr>
+        <w:t xml:space="preserve">AccessorSave </w:t>
+      </w:r>
+      <w:r>
+        <w:rPr>
+          <w:color w:val="EBB07A"/>
+        </w:rPr>
+        <w:t xml:space="preserve">xmlAccessorSave </w:t>
+      </w:r>
+      <w:r>
+        <w:rPr>
+          <w:color w:val="A6B2C0"/>
+        </w:rPr>
+        <w:t xml:space="preserve">= </w:t>
+      </w:r>
+      <w:r>
+        <w:rPr>
+          <w:color w:val="C792EA"/>
+        </w:rPr>
+        <w:t xml:space="preserve">new </w:t>
+      </w:r>
+      <w:r>
+        <w:rPr>
+          <w:color w:val="62BFFC"/>
+        </w:rPr>
+        <w:t>XMLAccessorSave</w:t>
+      </w:r>
+      <w:r>
+        <w:rPr>
+          <w:color w:val="A6B2C0"/>
+        </w:rPr>
+        <w:t>();</w:t>
+      </w:r>
+      <w:r>
+        <w:rPr>
+          <w:color w:val="A6B2C0"/>
+        </w:rPr>
+        <w:br/>
+        <w:t xml:space="preserve">   </w:t>
+      </w:r>
+      <w:r>
+        <w:rPr>
+          <w:color w:val="C792EA"/>
+        </w:rPr>
+        <w:t xml:space="preserve">try </w:t>
+      </w:r>
+      <w:r>
+        <w:rPr>
+          <w:color w:val="A6B2C0"/>
+        </w:rPr>
+        <w:t>{</w:t>
+      </w:r>
+      <w:r>
+        <w:rPr>
+          <w:color w:val="A6B2C0"/>
+        </w:rPr>
+        <w:br/>
+        <w:t xml:space="preserve">      </w:t>
+      </w:r>
+      <w:r>
+        <w:rPr>
+          <w:color w:val="EBB07A"/>
+        </w:rPr>
+        <w:t>xmlAccessorSave</w:t>
+      </w:r>
+      <w:r>
+        <w:rPr>
+          <w:color w:val="A6B2C0"/>
+        </w:rPr>
+        <w:t>.</w:t>
+      </w:r>
+      <w:r>
+        <w:rPr>
+          <w:color w:val="62BFFC"/>
+        </w:rPr>
+        <w:t>saveFile</w:t>
+      </w:r>
+      <w:r>
+        <w:rPr>
+          <w:color w:val="A6B2C0"/>
+        </w:rPr>
+        <w:t>(</w:t>
+      </w:r>
+      <w:r>
+        <w:rPr>
+          <w:color w:val="DE7C84"/>
+        </w:rPr>
+        <w:t>presentation</w:t>
+      </w:r>
+      <w:r>
+        <w:rPr>
+          <w:color w:val="A6B2C0"/>
+        </w:rPr>
+        <w:t xml:space="preserve">, </w:t>
+      </w:r>
+      <w:r>
+        <w:rPr>
+          <w:color w:val="DBB979"/>
+        </w:rPr>
+        <w:t>MenuControlStatic</w:t>
+      </w:r>
+      <w:r>
+        <w:rPr>
+          <w:color w:val="A6B2C0"/>
+        </w:rPr>
+        <w:t>.</w:t>
+      </w:r>
+      <w:r>
+        <w:rPr>
+          <w:color w:val="D19A66"/>
+        </w:rPr>
+        <w:t>SAVEFILE</w:t>
+      </w:r>
+      <w:r>
+        <w:rPr>
+          <w:color w:val="A6B2C0"/>
+        </w:rPr>
+        <w:t>);</w:t>
+      </w:r>
+    </w:p>
+    <w:p>
+      <w:pPr>
+        <w:pStyle w:val="HTMLPreformatted"/>
+        <w:shd w:val="clear" w:color="auto" w:fill="303845"/>
+        <w:rPr>
+          <w:color w:val="ABB2BF"/>
+        </w:rPr>
+      </w:pPr>
+      <w:r>
+        <w:rPr>
+          <w:color w:val="C792EA"/>
+        </w:rPr>
+        <w:lastRenderedPageBreak/>
+        <w:t xml:space="preserve">public void </w:t>
+      </w:r>
+      <w:r>
+        <w:rPr>
+          <w:color w:val="62BFFC"/>
+        </w:rPr>
+        <w:t>actionPerformed</w:t>
+      </w:r>
+      <w:r>
+        <w:rPr>
+          <w:color w:val="A6B2C0"/>
+        </w:rPr>
+        <w:t>(</w:t>
+      </w:r>
+      <w:r>
+        <w:rPr>
+          <w:color w:val="DBB979"/>
+        </w:rPr>
+        <w:t xml:space="preserve">ActionEvent </w:t>
+      </w:r>
+      <w:r>
+        <w:rPr>
+          <w:color w:val="ABB2BF"/>
+        </w:rPr>
+        <w:t>actionEvent</w:t>
+      </w:r>
+      <w:r>
+        <w:rPr>
+          <w:color w:val="A6B2C0"/>
+        </w:rPr>
+        <w:t>) {</w:t>
+      </w:r>
+      <w:r>
+        <w:rPr>
+          <w:color w:val="A6B2C0"/>
+        </w:rPr>
+        <w:br/>
+        <w:t xml:space="preserve">   </w:t>
+      </w:r>
+      <w:r>
+        <w:rPr>
+          <w:color w:val="DE7C84"/>
+        </w:rPr>
+        <w:t>presentation</w:t>
+      </w:r>
+      <w:r>
+        <w:rPr>
+          <w:color w:val="A6B2C0"/>
+        </w:rPr>
+        <w:t>.</w:t>
+      </w:r>
+      <w:r>
+        <w:rPr>
+          <w:color w:val="62BFFC"/>
+        </w:rPr>
+        <w:t>clear</w:t>
+      </w:r>
+      <w:r>
+        <w:rPr>
+          <w:color w:val="A6B2C0"/>
+        </w:rPr>
+        <w:t>();</w:t>
+      </w:r>
+      <w:r>
+        <w:rPr>
+          <w:color w:val="A6B2C0"/>
+        </w:rPr>
+        <w:br/>
+        <w:t xml:space="preserve">   </w:t>
+      </w:r>
+      <w:r>
+        <w:rPr>
+          <w:color w:val="92D69E"/>
+        </w:rPr>
+        <w:t xml:space="preserve">AccessorLoad </w:t>
+      </w:r>
+      <w:r>
+        <w:rPr>
+          <w:color w:val="EBB07A"/>
+        </w:rPr>
+        <w:t xml:space="preserve">xmlAccessorLoad </w:t>
+      </w:r>
+      <w:r>
+        <w:rPr>
+          <w:color w:val="A6B2C0"/>
+        </w:rPr>
+        <w:t xml:space="preserve">= </w:t>
+      </w:r>
+      <w:r>
+        <w:rPr>
+          <w:color w:val="C792EA"/>
+        </w:rPr>
+        <w:t xml:space="preserve">new </w:t>
+      </w:r>
+      <w:r>
+        <w:rPr>
+          <w:color w:val="62BFFC"/>
+        </w:rPr>
+        <w:t>XMLAccessorLoad</w:t>
+      </w:r>
+      <w:r>
+        <w:rPr>
+          <w:color w:val="A6B2C0"/>
+        </w:rPr>
+        <w:t>();</w:t>
+      </w:r>
+      <w:r>
+        <w:rPr>
+          <w:color w:val="A6B2C0"/>
+        </w:rPr>
+        <w:br/>
+        <w:t xml:space="preserve">   </w:t>
+      </w:r>
+      <w:r>
+        <w:rPr>
+          <w:color w:val="C792EA"/>
+        </w:rPr>
+        <w:t xml:space="preserve">try </w:t>
+      </w:r>
+      <w:r>
+        <w:rPr>
+          <w:color w:val="A6B2C0"/>
+        </w:rPr>
+        <w:t>{</w:t>
+      </w:r>
+      <w:r>
+        <w:rPr>
+          <w:color w:val="A6B2C0"/>
+        </w:rPr>
+        <w:br/>
+        <w:t xml:space="preserve">      </w:t>
+      </w:r>
+      <w:r>
+        <w:rPr>
+          <w:color w:val="EBB07A"/>
+        </w:rPr>
+        <w:t>xmlAccessorLoad</w:t>
+      </w:r>
+      <w:r>
+        <w:rPr>
+          <w:color w:val="A6B2C0"/>
+        </w:rPr>
+        <w:t>.</w:t>
+      </w:r>
+      <w:r>
+        <w:rPr>
+          <w:color w:val="62BFFC"/>
+        </w:rPr>
+        <w:t>loadFile</w:t>
+      </w:r>
+      <w:r>
+        <w:rPr>
+          <w:color w:val="A6B2C0"/>
+        </w:rPr>
+        <w:t>(</w:t>
+      </w:r>
+      <w:r>
+        <w:rPr>
+          <w:color w:val="DE7C84"/>
+        </w:rPr>
+        <w:t>presentation</w:t>
+      </w:r>
+      <w:r>
+        <w:rPr>
+          <w:color w:val="A6B2C0"/>
+        </w:rPr>
+        <w:t xml:space="preserve">, </w:t>
+      </w:r>
+      <w:r>
+        <w:rPr>
+          <w:color w:val="DBB979"/>
+        </w:rPr>
+        <w:t>MenuControlStatic</w:t>
+      </w:r>
+      <w:r>
+        <w:rPr>
+          <w:color w:val="A6B2C0"/>
+        </w:rPr>
+        <w:t>.</w:t>
+      </w:r>
+      <w:r>
+        <w:rPr>
+          <w:color w:val="D19A66"/>
+        </w:rPr>
+        <w:t>TESTFILE</w:t>
+      </w:r>
+      <w:r>
+        <w:rPr>
+          <w:color w:val="A6B2C0"/>
+        </w:rPr>
+        <w:t>);</w:t>
+      </w:r>
+    </w:p>
+    <w:p/>
+    <w:p>
+      <w:r>
+        <w:t xml:space="preserve">Vector collection remains unchanged </w:t>
+      </w:r>
+      <w:r>
+        <w:t>since the speed of loading it won’t be that impacted.</w:t>
+      </w:r>
+    </w:p>
+    <w:p>
+      <w:r>
+        <w:br/>
+      </w:r>
+      <w:r>
+        <w:t xml:space="preserve"> </w:t>
+      </w:r>
+      <w:r>
+        <w:t>Changing t</w:t>
+      </w:r>
+      <w:r>
+        <w:t>his</w:t>
+      </w:r>
+      <w:r>
+        <w:t xml:space="preserve"> class also</w:t>
+      </w:r>
+      <w:r>
+        <w:t xml:space="preserve"> lead to splitting </w:t>
+      </w:r>
+      <w:r>
+        <w:t>interface</w:t>
+      </w:r>
+      <w:r>
+        <w:t>:</w:t>
+      </w:r>
+    </w:p>
+    <w:p>
+      <w:r>
+        <w:t>\/</w:t>
+      </w:r>
+    </w:p>
+    <w:p>
+      <w:pPr>
+        <w:pStyle w:val="Heading1"/>
+      </w:pPr>
+      <w:r>
+        <w:t>Accessor</w:t>
+      </w:r>
+    </w:p>
+    <w:p>
+      <w:r>
+        <w:t xml:space="preserve">This interface has been split to AccessorSave and AccessorLoad to suit the needs of the implementation. </w:t>
+      </w:r>
+    </w:p>
+    <w:p/>
+    <w:p>
+      <w:r>
+        <w:t>Started changing the Presentation and PresentationControl classes.</w:t>
       </w:r>
     </w:p>
     <w:sectPr>
@@ -2393,7 +2872,6 @@
     <w:basedOn w:val="Normal"/>
     <w:link w:val="HTMLPreformattedChar"/>
     <w:uiPriority w:val="99"/>
-    <w:semiHidden/>
     <w:unhideWhenUsed/>
     <w:rsid w:val="00026787"/>
     <w:pPr>
@@ -2428,7 +2906,6 @@
     <w:basedOn w:val="DefaultParagraphFont"/>
     <w:link w:val="HTMLPreformatted"/>
     <w:uiPriority w:val="99"/>
-    <w:semiHidden/>
     <w:rsid w:val="00026787"/>
     <w:rPr>
       <w:rFonts w:ascii="Courier New" w:eastAsia="Times New Roman" w:hAnsi="Courier New" w:cs="Courier New"/>

</xml_diff>